<commit_message>
Update MVCCT Add MainMenu Widget
</commit_message>
<xml_diff>
--- a/docs/php coding convention.docx
+++ b/docs/php coding convention.docx
@@ -214,23 +214,7 @@
                 <w:rFonts w:ascii="Courier New" w:hAnsi="Courier New" w:cs="Courier New"/>
                 <w:color w:val="595959" w:themeColor="text1" w:themeTint="A6"/>
               </w:rPr>
-              <w:t xml:space="preserve"> * @author </w:t>
-            </w:r>
-            <w:proofErr w:type="spellStart"/>
-            <w:r>
-              <w:rPr>
-                <w:rFonts w:ascii="Courier New" w:hAnsi="Courier New" w:cs="Courier New"/>
-                <w:color w:val="595959" w:themeColor="text1" w:themeTint="A6"/>
-              </w:rPr>
-              <w:t>alexhoang</w:t>
-            </w:r>
-            <w:proofErr w:type="spellEnd"/>
-            <w:r>
-              <w:rPr>
-                <w:rFonts w:ascii="Courier New" w:hAnsi="Courier New" w:cs="Courier New"/>
-                <w:color w:val="595959" w:themeColor="text1" w:themeTint="A6"/>
-              </w:rPr>
-              <w:t xml:space="preserve"> &lt;alexhoang.htd@gmail.com&gt;</w:t>
+              <w:t xml:space="preserve"> * @author alexhoang &lt;alexhoang.htd@gmail.com&gt;</w:t>
             </w:r>
           </w:p>
           <w:p>
@@ -353,32 +337,7 @@
                 <w:color w:val="595959" w:themeColor="text1" w:themeTint="A6"/>
               </w:rPr>
               <w:tab/>
-              <w:t xml:space="preserve"> * This method is used by the '</w:t>
-            </w:r>
-            <w:proofErr w:type="spellStart"/>
-            <w:r>
-              <w:rPr>
-                <w:rFonts w:ascii="Courier New" w:hAnsi="Courier New" w:cs="Courier New"/>
-                <w:color w:val="595959" w:themeColor="text1" w:themeTint="A6"/>
-              </w:rPr>
-              <w:t>acce</w:t>
-            </w:r>
-            <w:bookmarkStart w:id="0" w:name="_GoBack"/>
-            <w:bookmarkEnd w:id="0"/>
-            <w:r>
-              <w:rPr>
-                <w:rFonts w:ascii="Courier New" w:hAnsi="Courier New" w:cs="Courier New"/>
-                <w:color w:val="595959" w:themeColor="text1" w:themeTint="A6"/>
-              </w:rPr>
-              <w:t>ssControl</w:t>
-            </w:r>
-            <w:proofErr w:type="spellEnd"/>
-            <w:r>
-              <w:rPr>
-                <w:rFonts w:ascii="Courier New" w:hAnsi="Courier New" w:cs="Courier New"/>
-                <w:color w:val="595959" w:themeColor="text1" w:themeTint="A6"/>
-              </w:rPr>
-              <w:t>' filter.</w:t>
+              <w:t xml:space="preserve"> * This method is used by the 'accessControl' filter.</w:t>
             </w:r>
           </w:p>
           <w:p>
@@ -456,47 +415,22 @@
                 <w:rFonts w:ascii="Courier New" w:hAnsi="Courier New" w:cs="Courier New"/>
                 <w:color w:val="595959" w:themeColor="text1" w:themeTint="A6"/>
               </w:rPr>
-              <w:t xml:space="preserve">//this line of code will add count variable </w:t>
-            </w:r>
-            <w:proofErr w:type="spellStart"/>
-            <w:r>
-              <w:rPr>
-                <w:rFonts w:ascii="Courier New" w:hAnsi="Courier New" w:cs="Courier New"/>
-                <w:color w:val="595959" w:themeColor="text1" w:themeTint="A6"/>
-              </w:rPr>
-              <w:t>i</w:t>
-            </w:r>
-            <w:proofErr w:type="spellEnd"/>
-            <w:r>
-              <w:rPr>
-                <w:rFonts w:ascii="Courier New" w:hAnsi="Courier New" w:cs="Courier New"/>
-                <w:color w:val="595959" w:themeColor="text1" w:themeTint="A6"/>
-              </w:rPr>
-              <w:t xml:space="preserve"> by one value</w:t>
-            </w:r>
-          </w:p>
-          <w:p>
-            <w:pPr>
-              <w:rPr>
-                <w:rFonts w:ascii="Courier New" w:hAnsi="Courier New" w:cs="Courier New"/>
-                <w:color w:val="595959" w:themeColor="text1" w:themeTint="A6"/>
-              </w:rPr>
-            </w:pPr>
-            <w:proofErr w:type="spellStart"/>
-            <w:r>
-              <w:rPr>
-                <w:rFonts w:ascii="Courier New" w:hAnsi="Courier New" w:cs="Courier New"/>
-                <w:color w:val="595959" w:themeColor="text1" w:themeTint="A6"/>
-              </w:rPr>
-              <w:t>i</w:t>
-            </w:r>
-            <w:proofErr w:type="spellEnd"/>
-            <w:r>
-              <w:rPr>
-                <w:rFonts w:ascii="Courier New" w:hAnsi="Courier New" w:cs="Courier New"/>
-                <w:color w:val="595959" w:themeColor="text1" w:themeTint="A6"/>
-              </w:rPr>
-              <w:t>++;</w:t>
+              <w:t>//this line of code will add count variable i by one value</w:t>
+            </w:r>
+          </w:p>
+          <w:p>
+            <w:pPr>
+              <w:rPr>
+                <w:rFonts w:ascii="Courier New" w:hAnsi="Courier New" w:cs="Courier New"/>
+                <w:color w:val="595959" w:themeColor="text1" w:themeTint="A6"/>
+              </w:rPr>
+            </w:pPr>
+            <w:r>
+              <w:rPr>
+                <w:rFonts w:ascii="Courier New" w:hAnsi="Courier New" w:cs="Courier New"/>
+                <w:color w:val="595959" w:themeColor="text1" w:themeTint="A6"/>
+              </w:rPr>
+              <w:t>i++;</w:t>
             </w:r>
           </w:p>
         </w:tc>
@@ -621,7 +555,22 @@
                 <w:rFonts w:ascii="Courier New" w:hAnsi="Courier New" w:cs="Courier New"/>
                 <w:color w:val="595959" w:themeColor="text1" w:themeTint="A6"/>
               </w:rPr>
-              <w:t xml:space="preserve"> first letter lowercase + </w:t>
+              <w:t xml:space="preserve"> first letter </w:t>
+            </w:r>
+            <w:r>
+              <w:rPr>
+                <w:rFonts w:ascii="Courier New" w:hAnsi="Courier New" w:cs="Courier New"/>
+                <w:b/>
+                <w:color w:val="595959" w:themeColor="text1" w:themeTint="A6"/>
+              </w:rPr>
+              <w:t>uppercase</w:t>
+            </w:r>
+            <w:r>
+              <w:rPr>
+                <w:rFonts w:ascii="Courier New" w:hAnsi="Courier New" w:cs="Courier New"/>
+                <w:color w:val="595959" w:themeColor="text1" w:themeTint="A6"/>
+              </w:rPr>
+              <w:t xml:space="preserve"> + </w:t>
             </w:r>
             <w:r>
               <w:rPr>
@@ -636,23 +585,7 @@
                 <w:rFonts w:ascii="Courier New" w:hAnsi="Courier New" w:cs="Courier New"/>
                 <w:color w:val="595959" w:themeColor="text1" w:themeTint="A6"/>
               </w:rPr>
-              <w:t xml:space="preserve"> and put only one model class in one model .</w:t>
-            </w:r>
-            <w:proofErr w:type="spellStart"/>
-            <w:r>
-              <w:rPr>
-                <w:rFonts w:ascii="Courier New" w:hAnsi="Courier New" w:cs="Courier New"/>
-                <w:color w:val="595959" w:themeColor="text1" w:themeTint="A6"/>
-              </w:rPr>
-              <w:t>php</w:t>
-            </w:r>
-            <w:proofErr w:type="spellEnd"/>
-            <w:r>
-              <w:rPr>
-                <w:rFonts w:ascii="Courier New" w:hAnsi="Courier New" w:cs="Courier New"/>
-                <w:color w:val="595959" w:themeColor="text1" w:themeTint="A6"/>
-              </w:rPr>
-              <w:t xml:space="preserve"> file</w:t>
+              <w:t xml:space="preserve"> and put only one model class in one model .php file</w:t>
             </w:r>
           </w:p>
           <w:p>
@@ -696,49 +629,25 @@
                 <w:sz w:val="24"/>
               </w:rPr>
             </w:pPr>
-            <w:proofErr w:type="spellStart"/>
-            <w:r>
-              <w:rPr>
-                <w:rFonts w:ascii="Courier New" w:hAnsi="Courier New" w:cs="Courier New"/>
-                <w:b/>
-                <w:i/>
-                <w:color w:val="595959" w:themeColor="text1" w:themeTint="A6"/>
-                <w:sz w:val="24"/>
-              </w:rPr>
-              <w:t>productController</w:t>
-            </w:r>
-            <w:proofErr w:type="spellEnd"/>
-            <w:r>
-              <w:rPr>
-                <w:rFonts w:ascii="Courier New" w:hAnsi="Courier New" w:cs="Courier New"/>
-                <w:b/>
-                <w:i/>
-                <w:color w:val="595959" w:themeColor="text1" w:themeTint="A6"/>
-                <w:sz w:val="24"/>
-              </w:rPr>
-              <w:t xml:space="preserve"> extend </w:t>
-            </w:r>
-            <w:proofErr w:type="spellStart"/>
-            <w:r>
-              <w:rPr>
-                <w:rFonts w:ascii="Courier New" w:hAnsi="Courier New" w:cs="Courier New"/>
-                <w:b/>
-                <w:i/>
-                <w:color w:val="595959" w:themeColor="text1" w:themeTint="A6"/>
-                <w:sz w:val="24"/>
-              </w:rPr>
-              <w:t>CTController</w:t>
-            </w:r>
-            <w:proofErr w:type="spellEnd"/>
-            <w:r>
-              <w:rPr>
-                <w:rFonts w:ascii="Courier New" w:hAnsi="Courier New" w:cs="Courier New"/>
-                <w:b/>
-                <w:i/>
-                <w:color w:val="595959" w:themeColor="text1" w:themeTint="A6"/>
-                <w:sz w:val="24"/>
-              </w:rPr>
-              <w:t>{</w:t>
+            <w:r>
+              <w:rPr>
+                <w:rFonts w:ascii="Courier New" w:hAnsi="Courier New" w:cs="Courier New"/>
+                <w:b/>
+                <w:i/>
+                <w:color w:val="595959" w:themeColor="text1" w:themeTint="A6"/>
+                <w:sz w:val="24"/>
+              </w:rPr>
+              <w:t>P</w:t>
+            </w:r>
+            <w:r>
+              <w:rPr>
+                <w:rFonts w:ascii="Courier New" w:hAnsi="Courier New" w:cs="Courier New"/>
+                <w:b/>
+                <w:i/>
+                <w:color w:val="595959" w:themeColor="text1" w:themeTint="A6"/>
+                <w:sz w:val="24"/>
+              </w:rPr>
+              <w:t>roductController extend CTController{</w:t>
             </w:r>
           </w:p>
           <w:p>
@@ -832,18 +741,28 @@
               </w:rPr>
               <w:t>will be put in : protected/controllers/</w:t>
             </w:r>
-            <w:proofErr w:type="spellStart"/>
-            <w:r>
-              <w:rPr>
-                <w:rFonts w:ascii="Courier New" w:hAnsi="Courier New" w:cs="Courier New"/>
-                <w:b/>
-                <w:i/>
-                <w:color w:val="595959" w:themeColor="text1" w:themeTint="A6"/>
-                <w:sz w:val="24"/>
-              </w:rPr>
-              <w:t>productController.php</w:t>
-            </w:r>
-            <w:proofErr w:type="spellEnd"/>
+            <w:r>
+              <w:rPr>
+                <w:rFonts w:ascii="Courier New" w:hAnsi="Courier New" w:cs="Courier New"/>
+                <w:b/>
+                <w:i/>
+                <w:color w:val="595959" w:themeColor="text1" w:themeTint="A6"/>
+                <w:sz w:val="24"/>
+              </w:rPr>
+              <w:t>P</w:t>
+            </w:r>
+            <w:bookmarkStart w:id="0" w:name="_GoBack"/>
+            <w:bookmarkEnd w:id="0"/>
+            <w:r>
+              <w:rPr>
+                <w:rFonts w:ascii="Courier New" w:hAnsi="Courier New" w:cs="Courier New"/>
+                <w:b/>
+                <w:i/>
+                <w:color w:val="595959" w:themeColor="text1" w:themeTint="A6"/>
+                <w:sz w:val="24"/>
+              </w:rPr>
+              <w:t>roductController.php</w:t>
+            </w:r>
           </w:p>
         </w:tc>
       </w:tr>
@@ -937,25 +856,14 @@
                 <w:sz w:val="24"/>
               </w:rPr>
             </w:pPr>
-            <w:proofErr w:type="spellStart"/>
-            <w:r>
-              <w:rPr>
-                <w:rFonts w:ascii="Courier New" w:hAnsi="Courier New" w:cs="Courier New"/>
-                <w:b/>
-                <w:color w:val="595959" w:themeColor="text1" w:themeTint="A6"/>
-                <w:sz w:val="24"/>
-              </w:rPr>
-              <w:t>actionView</w:t>
-            </w:r>
-            <w:proofErr w:type="spellEnd"/>
-            <w:r>
-              <w:rPr>
-                <w:rFonts w:ascii="Courier New" w:hAnsi="Courier New" w:cs="Courier New"/>
-                <w:b/>
-                <w:color w:val="595959" w:themeColor="text1" w:themeTint="A6"/>
-                <w:sz w:val="24"/>
-              </w:rPr>
-              <w:t>(){}</w:t>
+            <w:r>
+              <w:rPr>
+                <w:rFonts w:ascii="Courier New" w:hAnsi="Courier New" w:cs="Courier New"/>
+                <w:b/>
+                <w:color w:val="595959" w:themeColor="text1" w:themeTint="A6"/>
+                <w:sz w:val="24"/>
+              </w:rPr>
+              <w:t>actionView(){}</w:t>
             </w:r>
           </w:p>
           <w:p>
@@ -2211,7 +2119,7 @@
 </file>
 
 <file path=customXml/itemProps1.xml><?xml version="1.0" encoding="utf-8"?>
-<ds:datastoreItem xmlns:ds="http://schemas.openxmlformats.org/officeDocument/2006/customXml" ds:itemID="{3F331819-311B-40B4-B7F6-19E3AFFAC6F7}">
+<ds:datastoreItem xmlns:ds="http://schemas.openxmlformats.org/officeDocument/2006/customXml" ds:itemID="{202DF283-E4AC-4DCA-AEC4-92A734C14DC1}">
   <ds:schemaRefs>
     <ds:schemaRef ds:uri="http://schemas.openxmlformats.org/officeDocument/2006/bibliography"/>
   </ds:schemaRefs>

</xml_diff>

<commit_message>
fix path for MAC
</commit_message>
<xml_diff>
--- a/docs/php coding convention.docx
+++ b/docs/php coding convention.docx
@@ -46,6 +46,8 @@
                 <w:sz w:val="24"/>
               </w:rPr>
             </w:pPr>
+            <w:bookmarkStart w:id="0" w:name="_GoBack"/>
+            <w:bookmarkEnd w:id="0"/>
             <w:r>
               <w:rPr>
                 <w:rFonts w:ascii="Arial" w:hAnsi="Arial" w:cs="Arial"/>
@@ -53,26 +55,33 @@
                 <w:color w:val="595959" w:themeColor="text1" w:themeTint="A6"/>
                 <w:sz w:val="36"/>
               </w:rPr>
-              <w:t>1.</w:t>
-            </w:r>
-            <w:r>
+              <w:t>Classes</w:t>
+            </w:r>
+          </w:p>
+        </w:tc>
+      </w:tr>
+      <w:tr>
+        <w:tc>
+          <w:tcPr>
+            <w:tcW w:w="10355" w:type="dxa"/>
+            <w:gridSpan w:val="2"/>
+            <w:tcBorders>
+              <w:top w:val="single" w:sz="4" w:space="0" w:color="A6A6A6" w:themeColor="background1" w:themeShade="A6"/>
+              <w:left w:val="single" w:sz="4" w:space="0" w:color="A6A6A6" w:themeColor="background1" w:themeShade="A6"/>
+              <w:bottom w:val="nil"/>
+              <w:right w:val="single" w:sz="4" w:space="0" w:color="A6A6A6" w:themeColor="background1" w:themeShade="A6"/>
+            </w:tcBorders>
+            <w:shd w:val="clear" w:color="auto" w:fill="FFD966" w:themeFill="accent4" w:themeFillTint="99"/>
+          </w:tcPr>
+          <w:p>
+            <w:pPr>
               <w:rPr>
                 <w:rFonts w:ascii="Arial" w:hAnsi="Arial" w:cs="Arial"/>
                 <w:i/>
                 <w:color w:val="595959" w:themeColor="text1" w:themeTint="A6"/>
                 <w:sz w:val="36"/>
               </w:rPr>
-              <w:t xml:space="preserve">Controller </w:t>
-            </w:r>
-            <w:r>
-              <w:rPr>
-                <w:rFonts w:ascii="Arial" w:hAnsi="Arial" w:cs="Arial"/>
-                <w:i/>
-                <w:color w:val="595959" w:themeColor="text1" w:themeTint="A6"/>
-                <w:sz w:val="36"/>
-              </w:rPr>
-              <w:t>Classes</w:t>
-            </w:r>
+            </w:pPr>
           </w:p>
         </w:tc>
       </w:tr>
@@ -214,7 +223,23 @@
                 <w:rFonts w:ascii="Courier New" w:hAnsi="Courier New" w:cs="Courier New"/>
                 <w:color w:val="595959" w:themeColor="text1" w:themeTint="A6"/>
               </w:rPr>
-              <w:t xml:space="preserve"> * @author alexhoang &lt;alexhoang.htd@gmail.com&gt;</w:t>
+              <w:t xml:space="preserve"> * @author </w:t>
+            </w:r>
+            <w:proofErr w:type="spellStart"/>
+            <w:r>
+              <w:rPr>
+                <w:rFonts w:ascii="Courier New" w:hAnsi="Courier New" w:cs="Courier New"/>
+                <w:color w:val="595959" w:themeColor="text1" w:themeTint="A6"/>
+              </w:rPr>
+              <w:t>alexhoang</w:t>
+            </w:r>
+            <w:proofErr w:type="spellEnd"/>
+            <w:r>
+              <w:rPr>
+                <w:rFonts w:ascii="Courier New" w:hAnsi="Courier New" w:cs="Courier New"/>
+                <w:color w:val="595959" w:themeColor="text1" w:themeTint="A6"/>
+              </w:rPr>
+              <w:t xml:space="preserve"> &lt;alexhoang.htd@gmail.com&gt;</w:t>
             </w:r>
           </w:p>
           <w:p>
@@ -337,7 +362,23 @@
                 <w:color w:val="595959" w:themeColor="text1" w:themeTint="A6"/>
               </w:rPr>
               <w:tab/>
-              <w:t xml:space="preserve"> * This method is used by the 'accessControl' filter.</w:t>
+              <w:t xml:space="preserve"> * This method is used by the '</w:t>
+            </w:r>
+            <w:proofErr w:type="spellStart"/>
+            <w:r>
+              <w:rPr>
+                <w:rFonts w:ascii="Courier New" w:hAnsi="Courier New" w:cs="Courier New"/>
+                <w:color w:val="595959" w:themeColor="text1" w:themeTint="A6"/>
+              </w:rPr>
+              <w:t>accessControl</w:t>
+            </w:r>
+            <w:proofErr w:type="spellEnd"/>
+            <w:r>
+              <w:rPr>
+                <w:rFonts w:ascii="Courier New" w:hAnsi="Courier New" w:cs="Courier New"/>
+                <w:color w:val="595959" w:themeColor="text1" w:themeTint="A6"/>
+              </w:rPr>
+              <w:t>' filter.</w:t>
             </w:r>
           </w:p>
           <w:p>
@@ -415,22 +456,47 @@
                 <w:rFonts w:ascii="Courier New" w:hAnsi="Courier New" w:cs="Courier New"/>
                 <w:color w:val="595959" w:themeColor="text1" w:themeTint="A6"/>
               </w:rPr>
-              <w:t>//this line of code will add count variable i by one value</w:t>
-            </w:r>
-          </w:p>
-          <w:p>
-            <w:pPr>
-              <w:rPr>
-                <w:rFonts w:ascii="Courier New" w:hAnsi="Courier New" w:cs="Courier New"/>
-                <w:color w:val="595959" w:themeColor="text1" w:themeTint="A6"/>
-              </w:rPr>
-            </w:pPr>
-            <w:r>
-              <w:rPr>
-                <w:rFonts w:ascii="Courier New" w:hAnsi="Courier New" w:cs="Courier New"/>
-                <w:color w:val="595959" w:themeColor="text1" w:themeTint="A6"/>
-              </w:rPr>
-              <w:t>i++;</w:t>
+              <w:t xml:space="preserve">//this line of code will add count variable </w:t>
+            </w:r>
+            <w:proofErr w:type="spellStart"/>
+            <w:r>
+              <w:rPr>
+                <w:rFonts w:ascii="Courier New" w:hAnsi="Courier New" w:cs="Courier New"/>
+                <w:color w:val="595959" w:themeColor="text1" w:themeTint="A6"/>
+              </w:rPr>
+              <w:t>i</w:t>
+            </w:r>
+            <w:proofErr w:type="spellEnd"/>
+            <w:r>
+              <w:rPr>
+                <w:rFonts w:ascii="Courier New" w:hAnsi="Courier New" w:cs="Courier New"/>
+                <w:color w:val="595959" w:themeColor="text1" w:themeTint="A6"/>
+              </w:rPr>
+              <w:t xml:space="preserve"> by one value</w:t>
+            </w:r>
+          </w:p>
+          <w:p>
+            <w:pPr>
+              <w:rPr>
+                <w:rFonts w:ascii="Courier New" w:hAnsi="Courier New" w:cs="Courier New"/>
+                <w:color w:val="595959" w:themeColor="text1" w:themeTint="A6"/>
+              </w:rPr>
+            </w:pPr>
+            <w:proofErr w:type="spellStart"/>
+            <w:r>
+              <w:rPr>
+                <w:rFonts w:ascii="Courier New" w:hAnsi="Courier New" w:cs="Courier New"/>
+                <w:color w:val="595959" w:themeColor="text1" w:themeTint="A6"/>
+              </w:rPr>
+              <w:t>i</w:t>
+            </w:r>
+            <w:proofErr w:type="spellEnd"/>
+            <w:r>
+              <w:rPr>
+                <w:rFonts w:ascii="Courier New" w:hAnsi="Courier New" w:cs="Courier New"/>
+                <w:color w:val="595959" w:themeColor="text1" w:themeTint="A6"/>
+              </w:rPr>
+              <w:t>++;</w:t>
             </w:r>
           </w:p>
         </w:tc>
@@ -585,7 +651,23 @@
                 <w:rFonts w:ascii="Courier New" w:hAnsi="Courier New" w:cs="Courier New"/>
                 <w:color w:val="595959" w:themeColor="text1" w:themeTint="A6"/>
               </w:rPr>
-              <w:t xml:space="preserve"> and put only one model class in one model .php file</w:t>
+              <w:t xml:space="preserve"> and put only one model class in one model .</w:t>
+            </w:r>
+            <w:proofErr w:type="spellStart"/>
+            <w:r>
+              <w:rPr>
+                <w:rFonts w:ascii="Courier New" w:hAnsi="Courier New" w:cs="Courier New"/>
+                <w:color w:val="595959" w:themeColor="text1" w:themeTint="A6"/>
+              </w:rPr>
+              <w:t>php</w:t>
+            </w:r>
+            <w:proofErr w:type="spellEnd"/>
+            <w:r>
+              <w:rPr>
+                <w:rFonts w:ascii="Courier New" w:hAnsi="Courier New" w:cs="Courier New"/>
+                <w:color w:val="595959" w:themeColor="text1" w:themeTint="A6"/>
+              </w:rPr>
+              <w:t xml:space="preserve"> file</w:t>
             </w:r>
           </w:p>
           <w:p>
@@ -629,6 +711,7 @@
                 <w:sz w:val="24"/>
               </w:rPr>
             </w:pPr>
+            <w:proofErr w:type="spellStart"/>
             <w:r>
               <w:rPr>
                 <w:rFonts w:ascii="Courier New" w:hAnsi="Courier New" w:cs="Courier New"/>
@@ -647,7 +730,40 @@
                 <w:color w:val="595959" w:themeColor="text1" w:themeTint="A6"/>
                 <w:sz w:val="24"/>
               </w:rPr>
-              <w:t>roductController extend CTController{</w:t>
+              <w:t>roductController</w:t>
+            </w:r>
+            <w:proofErr w:type="spellEnd"/>
+            <w:r>
+              <w:rPr>
+                <w:rFonts w:ascii="Courier New" w:hAnsi="Courier New" w:cs="Courier New"/>
+                <w:b/>
+                <w:i/>
+                <w:color w:val="595959" w:themeColor="text1" w:themeTint="A6"/>
+                <w:sz w:val="24"/>
+              </w:rPr>
+              <w:t xml:space="preserve"> extend </w:t>
+            </w:r>
+            <w:proofErr w:type="spellStart"/>
+            <w:r>
+              <w:rPr>
+                <w:rFonts w:ascii="Courier New" w:hAnsi="Courier New" w:cs="Courier New"/>
+                <w:b/>
+                <w:i/>
+                <w:color w:val="595959" w:themeColor="text1" w:themeTint="A6"/>
+                <w:sz w:val="24"/>
+              </w:rPr>
+              <w:t>CTController</w:t>
+            </w:r>
+            <w:proofErr w:type="spellEnd"/>
+            <w:r>
+              <w:rPr>
+                <w:rFonts w:ascii="Courier New" w:hAnsi="Courier New" w:cs="Courier New"/>
+                <w:b/>
+                <w:i/>
+                <w:color w:val="595959" w:themeColor="text1" w:themeTint="A6"/>
+                <w:sz w:val="24"/>
+              </w:rPr>
+              <w:t>{</w:t>
             </w:r>
           </w:p>
           <w:p>
@@ -741,6 +857,7 @@
               </w:rPr>
               <w:t>will be put in : protected/controllers/</w:t>
             </w:r>
+            <w:proofErr w:type="spellStart"/>
             <w:r>
               <w:rPr>
                 <w:rFonts w:ascii="Courier New" w:hAnsi="Courier New" w:cs="Courier New"/>
@@ -751,8 +868,6 @@
               </w:rPr>
               <w:t>P</w:t>
             </w:r>
-            <w:bookmarkStart w:id="0" w:name="_GoBack"/>
-            <w:bookmarkEnd w:id="0"/>
             <w:r>
               <w:rPr>
                 <w:rFonts w:ascii="Courier New" w:hAnsi="Courier New" w:cs="Courier New"/>
@@ -763,6 +878,7 @@
               </w:rPr>
               <w:t>roductController.php</w:t>
             </w:r>
+            <w:proofErr w:type="spellEnd"/>
           </w:p>
         </w:tc>
       </w:tr>
@@ -856,14 +972,25 @@
                 <w:sz w:val="24"/>
               </w:rPr>
             </w:pPr>
-            <w:r>
-              <w:rPr>
-                <w:rFonts w:ascii="Courier New" w:hAnsi="Courier New" w:cs="Courier New"/>
-                <w:b/>
-                <w:color w:val="595959" w:themeColor="text1" w:themeTint="A6"/>
-                <w:sz w:val="24"/>
-              </w:rPr>
-              <w:t>actionView(){}</w:t>
+            <w:proofErr w:type="spellStart"/>
+            <w:r>
+              <w:rPr>
+                <w:rFonts w:ascii="Courier New" w:hAnsi="Courier New" w:cs="Courier New"/>
+                <w:b/>
+                <w:color w:val="595959" w:themeColor="text1" w:themeTint="A6"/>
+                <w:sz w:val="24"/>
+              </w:rPr>
+              <w:t>actionView</w:t>
+            </w:r>
+            <w:proofErr w:type="spellEnd"/>
+            <w:r>
+              <w:rPr>
+                <w:rFonts w:ascii="Courier New" w:hAnsi="Courier New" w:cs="Courier New"/>
+                <w:b/>
+                <w:color w:val="595959" w:themeColor="text1" w:themeTint="A6"/>
+                <w:sz w:val="24"/>
+              </w:rPr>
+              <w:t>(){}</w:t>
             </w:r>
           </w:p>
           <w:p>
@@ -2119,7 +2246,7 @@
 </file>
 
 <file path=customXml/itemProps1.xml><?xml version="1.0" encoding="utf-8"?>
-<ds:datastoreItem xmlns:ds="http://schemas.openxmlformats.org/officeDocument/2006/customXml" ds:itemID="{202DF283-E4AC-4DCA-AEC4-92A734C14DC1}">
+<ds:datastoreItem xmlns:ds="http://schemas.openxmlformats.org/officeDocument/2006/customXml" ds:itemID="{B6B951E1-23EA-44C3-84AC-E274D58F384B}">
   <ds:schemaRefs>
     <ds:schemaRef ds:uri="http://schemas.openxmlformats.org/officeDocument/2006/bibliography"/>
   </ds:schemaRefs>

</xml_diff>